<commit_message>
ps1 and ps2 final
</commit_message>
<xml_diff>
--- a/soc/PS1/Problem_Set_1.docx
+++ b/soc/PS1/Problem_Set_1.docx
@@ -4,13 +4,12 @@
   <w:body>
     <w:p>
       <w:pPr>
-        <w:pStyle w:val="HTMLPreformatted"/>
+        <w:pStyle w:val="HTML"/>
         <w:rPr>
           <w:sz w:val="32"/>
           <w:szCs w:val="32"/>
         </w:rPr>
       </w:pPr>
-      <w:proofErr w:type="spellStart"/>
       <w:r>
         <w:rPr>
           <w:b/>
@@ -18,77 +17,7 @@
           <w:sz w:val="32"/>
           <w:szCs w:val="32"/>
         </w:rPr>
-        <w:t>Problem</w:t>
-      </w:r>
-      <w:proofErr w:type="spellEnd"/>
-      <w:r>
-        <w:rPr>
-          <w:b/>
-          <w:bCs/>
-          <w:sz w:val="32"/>
-          <w:szCs w:val="32"/>
-        </w:rPr>
-        <w:t xml:space="preserve"> Set 1: </w:t>
-      </w:r>
-      <w:proofErr w:type="spellStart"/>
-      <w:r>
-        <w:rPr>
-          <w:b/>
-          <w:bCs/>
-          <w:sz w:val="32"/>
-          <w:szCs w:val="32"/>
-        </w:rPr>
-        <w:t>Hardware</w:t>
-      </w:r>
-      <w:proofErr w:type="spellEnd"/>
-      <w:r>
-        <w:rPr>
-          <w:b/>
-          <w:bCs/>
-          <w:sz w:val="32"/>
-          <w:szCs w:val="32"/>
-        </w:rPr>
-        <w:t xml:space="preserve"> </w:t>
-      </w:r>
-      <w:proofErr w:type="spellStart"/>
-      <w:r>
-        <w:rPr>
-          <w:b/>
-          <w:bCs/>
-          <w:sz w:val="32"/>
-          <w:szCs w:val="32"/>
-        </w:rPr>
-        <w:t>Design</w:t>
-      </w:r>
-      <w:proofErr w:type="spellEnd"/>
-      <w:r>
-        <w:rPr>
-          <w:b/>
-          <w:bCs/>
-          <w:sz w:val="32"/>
-          <w:szCs w:val="32"/>
-        </w:rPr>
-        <w:t xml:space="preserve"> </w:t>
-      </w:r>
-      <w:proofErr w:type="spellStart"/>
-      <w:r>
-        <w:rPr>
-          <w:b/>
-          <w:bCs/>
-          <w:sz w:val="32"/>
-          <w:szCs w:val="32"/>
-        </w:rPr>
-        <w:t>Using</w:t>
-      </w:r>
-      <w:proofErr w:type="spellEnd"/>
-      <w:r>
-        <w:rPr>
-          <w:b/>
-          <w:bCs/>
-          <w:sz w:val="32"/>
-          <w:szCs w:val="32"/>
-        </w:rPr>
-        <w:t xml:space="preserve"> VHDL</w:t>
+        <w:t>Problem Set 1: Hardware Design Using VHDL</w:t>
       </w:r>
     </w:p>
     <w:p>
@@ -262,7 +191,7 @@
         <w:trPr>
           <w:gridAfter w:val="1"/>
           <w:wAfter w:w="36" w:type="dxa"/>
-          <w:trHeight w:val="408"/>
+          <w:trHeight w:val="450"/>
         </w:trPr>
         <w:tc>
           <w:tcPr>
@@ -299,20 +228,8 @@
                 <w:color w:val="000000"/>
                 <w:lang w:val="lv-LV" w:eastAsia="lv-LV"/>
               </w:rPr>
-              <w:t xml:space="preserve">b </w:t>
+              <w:t>b signal</w:t>
             </w:r>
-            <w:proofErr w:type="spellStart"/>
-            <w:r>
-              <w:rPr>
-                <w:rFonts w:ascii="Calibri" w:eastAsia="Times New Roman" w:hAnsi="Calibri" w:cs="Calibri"/>
-                <w:b/>
-                <w:bCs/>
-                <w:color w:val="000000"/>
-                <w:lang w:val="lv-LV" w:eastAsia="lv-LV"/>
-              </w:rPr>
-              <w:t>signal</w:t>
-            </w:r>
-            <w:proofErr w:type="spellEnd"/>
           </w:p>
         </w:tc>
         <w:tc>
@@ -342,7 +259,6 @@
                 <w:lang w:val="lv-LV" w:eastAsia="lv-LV"/>
               </w:rPr>
             </w:pPr>
-            <w:proofErr w:type="spellStart"/>
             <w:r>
               <w:rPr>
                 <w:rFonts w:ascii="Calibri" w:eastAsia="Times New Roman" w:hAnsi="Calibri" w:cs="Calibri"/>
@@ -353,7 +269,6 @@
               </w:rPr>
               <w:t>ALMs</w:t>
             </w:r>
-            <w:proofErr w:type="spellEnd"/>
           </w:p>
         </w:tc>
         <w:tc>
@@ -383,7 +298,6 @@
                 <w:lang w:val="lv-LV" w:eastAsia="lv-LV"/>
               </w:rPr>
             </w:pPr>
-            <w:proofErr w:type="spellStart"/>
             <w:r>
               <w:rPr>
                 <w:rFonts w:ascii="Calibri" w:eastAsia="Times New Roman" w:hAnsi="Calibri" w:cs="Calibri"/>
@@ -394,7 +308,6 @@
               </w:rPr>
               <w:t>ALUTs</w:t>
             </w:r>
-            <w:proofErr w:type="spellEnd"/>
           </w:p>
         </w:tc>
         <w:tc>
@@ -424,7 +337,6 @@
                 <w:lang w:val="lv-LV" w:eastAsia="lv-LV"/>
               </w:rPr>
             </w:pPr>
-            <w:proofErr w:type="spellStart"/>
             <w:r>
               <w:rPr>
                 <w:rFonts w:ascii="Calibri" w:eastAsia="Times New Roman" w:hAnsi="Calibri" w:cs="Calibri"/>
@@ -433,53 +345,8 @@
                 <w:color w:val="000000"/>
                 <w:lang w:val="lv-LV" w:eastAsia="lv-LV"/>
               </w:rPr>
-              <w:t>dedicated</w:t>
+              <w:t>dedicated logic registers</w:t>
             </w:r>
-            <w:proofErr w:type="spellEnd"/>
-            <w:r>
-              <w:rPr>
-                <w:rFonts w:ascii="Calibri" w:eastAsia="Times New Roman" w:hAnsi="Calibri" w:cs="Calibri"/>
-                <w:b/>
-                <w:bCs/>
-                <w:color w:val="000000"/>
-                <w:lang w:val="lv-LV" w:eastAsia="lv-LV"/>
-              </w:rPr>
-              <w:t xml:space="preserve"> </w:t>
-            </w:r>
-            <w:proofErr w:type="spellStart"/>
-            <w:r>
-              <w:rPr>
-                <w:rFonts w:ascii="Calibri" w:eastAsia="Times New Roman" w:hAnsi="Calibri" w:cs="Calibri"/>
-                <w:b/>
-                <w:bCs/>
-                <w:color w:val="000000"/>
-                <w:lang w:val="lv-LV" w:eastAsia="lv-LV"/>
-              </w:rPr>
-              <w:t>logic</w:t>
-            </w:r>
-            <w:proofErr w:type="spellEnd"/>
-            <w:r>
-              <w:rPr>
-                <w:rFonts w:ascii="Calibri" w:eastAsia="Times New Roman" w:hAnsi="Calibri" w:cs="Calibri"/>
-                <w:b/>
-                <w:bCs/>
-                <w:color w:val="000000"/>
-                <w:lang w:val="lv-LV" w:eastAsia="lv-LV"/>
-              </w:rPr>
-              <w:t xml:space="preserve"> </w:t>
-            </w:r>
-            <w:proofErr w:type="spellStart"/>
-            <w:r>
-              <w:rPr>
-                <w:rFonts w:ascii="Calibri" w:eastAsia="Times New Roman" w:hAnsi="Calibri" w:cs="Calibri"/>
-                <w:b/>
-                <w:bCs/>
-                <w:color w:val="000000"/>
-                <w:lang w:val="lv-LV" w:eastAsia="lv-LV"/>
-              </w:rPr>
-              <w:t>registers</w:t>
-            </w:r>
-            <w:proofErr w:type="spellEnd"/>
           </w:p>
         </w:tc>
       </w:tr>
@@ -648,23 +515,13 @@
                 <w:lang w:val="lv-LV" w:eastAsia="lv-LV"/>
               </w:rPr>
             </w:pPr>
-            <w:proofErr w:type="spellStart"/>
             <w:r>
               <w:rPr>
                 <w:rFonts w:ascii="Calibri" w:eastAsia="Times New Roman" w:hAnsi="Calibri" w:cs="Calibri"/>
                 <w:color w:val="000000"/>
                 <w:lang w:val="lv-LV" w:eastAsia="lv-LV"/>
               </w:rPr>
-              <w:t>signal</w:t>
-            </w:r>
-            <w:proofErr w:type="spellEnd"/>
-            <w:r>
-              <w:rPr>
-                <w:rFonts w:ascii="Calibri" w:eastAsia="Times New Roman" w:hAnsi="Calibri" w:cs="Calibri"/>
-                <w:color w:val="000000"/>
-                <w:lang w:val="lv-LV" w:eastAsia="lv-LV"/>
-              </w:rPr>
-              <w:t xml:space="preserve"> </w:t>
+              <w:t xml:space="preserve">signal </w:t>
             </w:r>
           </w:p>
         </w:tc>
@@ -1672,89 +1529,47 @@
     </w:p>
     <w:p>
       <w:pPr>
-        <w:pStyle w:val="ListParagraph"/>
+        <w:pStyle w:val="a3"/>
         <w:numPr>
           <w:ilvl w:val="0"/>
           <w:numId w:val="1"/>
         </w:numPr>
       </w:pPr>
       <w:r>
-        <w:t xml:space="preserve">Unsigned 31 </w:t>
-      </w:r>
-      <w:proofErr w:type="gramStart"/>
-      <w:r>
-        <w:t>&lt;  2</w:t>
-      </w:r>
-      <w:proofErr w:type="gramEnd"/>
-      <w:r>
-        <w:t xml:space="preserve">^5 then 6 bit is too much, then 5 bits. </w:t>
+        <w:t xml:space="preserve">Unsigned 31 &lt;  2^5 then 6 bit is too much, then 5 bits. </w:t>
       </w:r>
     </w:p>
     <w:p>
       <w:pPr>
-        <w:pStyle w:val="ListParagraph"/>
+        <w:pStyle w:val="a3"/>
         <w:numPr>
           <w:ilvl w:val="0"/>
           <w:numId w:val="1"/>
         </w:numPr>
       </w:pPr>
       <w:r>
-        <w:t xml:space="preserve">Unsigned </w:t>
-      </w:r>
-      <w:r>
-        <w:t>57</w:t>
-      </w:r>
-      <w:r>
-        <w:t xml:space="preserve"> </w:t>
-      </w:r>
-      <w:proofErr w:type="gramStart"/>
-      <w:r>
-        <w:t>&lt;  2</w:t>
-      </w:r>
-      <w:proofErr w:type="gramEnd"/>
-      <w:r>
-        <w:t>^</w:t>
+        <w:t xml:space="preserve">Unsigned 57 &lt;  2^6 then 7 bit is too much, then </w:t>
       </w:r>
       <w:r>
         <w:t>6</w:t>
       </w:r>
       <w:r>
-        <w:t xml:space="preserve"> then </w:t>
-      </w:r>
-      <w:r>
-        <w:t>7</w:t>
-      </w:r>
-      <w:r>
-        <w:t xml:space="preserve"> bit is too much, then </w:t>
-      </w:r>
-      <w:r>
-        <w:t>6</w:t>
-      </w:r>
-      <w:r>
         <w:t xml:space="preserve"> bits. </w:t>
       </w:r>
     </w:p>
     <w:p>
       <w:pPr>
-        <w:pStyle w:val="ListParagraph"/>
+        <w:pStyle w:val="a3"/>
         <w:numPr>
           <w:ilvl w:val="0"/>
           <w:numId w:val="1"/>
         </w:numPr>
       </w:pPr>
-      <w:proofErr w:type="gramStart"/>
       <w:r>
         <w:t>S</w:t>
       </w:r>
       <w:r>
-        <w:t xml:space="preserve">igned </w:t>
-      </w:r>
-      <w:r>
-        <w:t>.</w:t>
-      </w:r>
-      <w:proofErr w:type="gramEnd"/>
-      <w:r>
-        <w:t xml:space="preserve"> 57 with 0 at MSB,</w:t>
+        <w:t>igned . 57 with 0 at MSB,</w:t>
       </w:r>
       <w:r>
         <w:t xml:space="preserve"> </w:t>
@@ -1771,22 +1586,14 @@
     </w:p>
     <w:p>
       <w:pPr>
-        <w:pStyle w:val="ListParagraph"/>
+        <w:pStyle w:val="a3"/>
         <w:numPr>
           <w:ilvl w:val="0"/>
           <w:numId w:val="1"/>
         </w:numPr>
       </w:pPr>
       <w:r>
-        <w:t xml:space="preserve">Signed. 2020 with 0 at </w:t>
-      </w:r>
-      <w:proofErr w:type="gramStart"/>
-      <w:r>
-        <w:t>MSB ,</w:t>
-      </w:r>
-      <w:proofErr w:type="gramEnd"/>
-      <w:r>
-        <w:t xml:space="preserve"> then </w:t>
+        <w:t xml:space="preserve">Signed. 2020 with 0 at MSB , then </w:t>
       </w:r>
       <w:r>
         <w:t xml:space="preserve">considering that </w:t>
@@ -1813,58 +1620,22 @@
         <w:t>l</w:t>
       </w:r>
       <w:r>
-        <w:t xml:space="preserve">ement negative </w:t>
-      </w:r>
-      <w:proofErr w:type="gramStart"/>
-      <w:r>
-        <w:t>part .</w:t>
-      </w:r>
-      <w:proofErr w:type="gramEnd"/>
-      <w:r>
-        <w:t xml:space="preserve"> So </w:t>
-      </w:r>
-      <w:proofErr w:type="gramStart"/>
-      <w:r>
-        <w:t>finally</w:t>
-      </w:r>
-      <w:proofErr w:type="gramEnd"/>
-      <w:r>
-        <w:t xml:space="preserve"> is required 12 bits.</w:t>
+        <w:t>ement negative part . So finally is required 12 bits.</w:t>
       </w:r>
     </w:p>
     <w:p>
       <w:pPr>
-        <w:pStyle w:val="ListParagraph"/>
+        <w:pStyle w:val="a3"/>
         <w:numPr>
           <w:ilvl w:val="0"/>
           <w:numId w:val="1"/>
         </w:numPr>
       </w:pPr>
-      <w:proofErr w:type="gramStart"/>
-      <w:r>
-        <w:t>Unsigned .</w:t>
-      </w:r>
-      <w:proofErr w:type="gramEnd"/>
-      <w:r>
-        <w:t xml:space="preserve"> </w:t>
-      </w:r>
-      <w:proofErr w:type="gramStart"/>
-      <w:r>
-        <w:t>68719476736 .</w:t>
-      </w:r>
-      <w:proofErr w:type="gramEnd"/>
-      <w:r>
-        <w:t xml:space="preserve"> </w:t>
-      </w:r>
-      <w:proofErr w:type="spellStart"/>
-      <w:proofErr w:type="gramStart"/>
-      <w:r>
-        <w:t>Lets</w:t>
-      </w:r>
-      <w:proofErr w:type="spellEnd"/>
-      <w:proofErr w:type="gramEnd"/>
-      <w:r>
-        <w:t xml:space="preserve"> divide</w:t>
+      <w:r>
+        <w:t>Unsigned . 68719476736 .</w:t>
+      </w:r>
+      <w:r>
+        <w:t xml:space="preserve"> Lets divide</w:t>
       </w:r>
       <w:r>
         <w:t xml:space="preserve"> repeatedly</w:t>
@@ -1882,13 +1653,7 @@
         <w:t>. The remainder repeatedly goes in each column from right side.</w:t>
       </w:r>
       <w:r>
-        <w:t xml:space="preserve"> </w:t>
-      </w:r>
-      <w:r>
-        <w:t>68719476736</w:t>
-      </w:r>
-      <w:r>
-        <w:t xml:space="preserve"> / 2 = </w:t>
+        <w:t xml:space="preserve"> 68719476736 / 2 = </w:t>
       </w:r>
       <w:r>
         <w:t>34 359 738</w:t>
@@ -2385,7 +2150,19 @@
       </w:r>
     </w:p>
     <w:p/>
-    <w:p/>
+    <w:p>
+      <w:pPr>
+        <w:rPr>
+          <w:lang w:val="lv-LV"/>
+        </w:rPr>
+      </w:pPr>
+      <w:r>
+        <w:rPr>
+          <w:lang w:val="lv-LV"/>
+        </w:rPr>
+        <w:t>See the project folder.</w:t>
+      </w:r>
+    </w:p>
     <w:sectPr>
       <w:pgSz w:w="11906" w:h="16838"/>
       <w:pgMar w:top="1134" w:right="850" w:bottom="1134" w:left="1701" w:header="708" w:footer="708" w:gutter="0"/>
@@ -2888,18 +2665,18 @@
     <w:lsdException w:name="Unresolved Mention" w:semiHidden="1" w:unhideWhenUsed="1"/>
     <w:lsdException w:name="Smart Link" w:semiHidden="1" w:unhideWhenUsed="1"/>
   </w:latentStyles>
-  <w:style w:type="paragraph" w:default="1" w:styleId="Normal">
+  <w:style w:type="paragraph" w:default="1" w:styleId="a">
     <w:name w:val="Normal"/>
     <w:qFormat/>
     <w:rPr>
       <w:lang w:val="en-US"/>
     </w:rPr>
   </w:style>
-  <w:style w:type="paragraph" w:styleId="Heading1">
+  <w:style w:type="paragraph" w:styleId="1">
     <w:name w:val="heading 1"/>
-    <w:basedOn w:val="Normal"/>
-    <w:next w:val="Normal"/>
-    <w:link w:val="Heading1Char"/>
+    <w:basedOn w:val="a"/>
+    <w:next w:val="a"/>
+    <w:link w:val="10"/>
     <w:uiPriority w:val="9"/>
     <w:qFormat/>
     <w:rsid w:val="004644EB"/>
@@ -2915,13 +2692,13 @@
       <w:szCs w:val="32"/>
     </w:rPr>
   </w:style>
-  <w:style w:type="character" w:default="1" w:styleId="DefaultParagraphFont">
+  <w:style w:type="character" w:default="1" w:styleId="a0">
     <w:name w:val="Default Paragraph Font"/>
     <w:uiPriority w:val="1"/>
     <w:semiHidden/>
     <w:unhideWhenUsed/>
   </w:style>
-  <w:style w:type="table" w:default="1" w:styleId="TableNormal">
+  <w:style w:type="table" w:default="1" w:styleId="a1">
     <w:name w:val="Normal Table"/>
     <w:uiPriority w:val="99"/>
     <w:semiHidden/>
@@ -2936,16 +2713,16 @@
       </w:tblCellMar>
     </w:tblPr>
   </w:style>
-  <w:style w:type="numbering" w:default="1" w:styleId="NoList">
+  <w:style w:type="numbering" w:default="1" w:styleId="a2">
     <w:name w:val="No List"/>
     <w:uiPriority w:val="99"/>
     <w:semiHidden/>
     <w:unhideWhenUsed/>
   </w:style>
-  <w:style w:type="paragraph" w:styleId="HTMLPreformatted">
+  <w:style w:type="paragraph" w:styleId="HTML">
     <w:name w:val="HTML Preformatted"/>
-    <w:basedOn w:val="Normal"/>
-    <w:link w:val="HTMLPreformattedChar"/>
+    <w:basedOn w:val="a"/>
+    <w:link w:val="HTML0"/>
     <w:uiPriority w:val="99"/>
     <w:semiHidden/>
     <w:unhideWhenUsed/>
@@ -2978,10 +2755,10 @@
       <w:lang w:val="lv-LV" w:eastAsia="lv-LV"/>
     </w:rPr>
   </w:style>
-  <w:style w:type="character" w:customStyle="1" w:styleId="HTMLPreformattedChar">
-    <w:name w:val="HTML Preformatted Char"/>
-    <w:basedOn w:val="DefaultParagraphFont"/>
-    <w:link w:val="HTMLPreformatted"/>
+  <w:style w:type="character" w:customStyle="1" w:styleId="HTML0">
+    <w:name w:val="Стандартный HTML Знак"/>
+    <w:basedOn w:val="a0"/>
+    <w:link w:val="HTML"/>
     <w:uiPriority w:val="99"/>
     <w:semiHidden/>
     <w:rsid w:val="004644EB"/>
@@ -2992,10 +2769,10 @@
       <w:lang w:eastAsia="lv-LV"/>
     </w:rPr>
   </w:style>
-  <w:style w:type="character" w:customStyle="1" w:styleId="Heading1Char">
-    <w:name w:val="Heading 1 Char"/>
-    <w:basedOn w:val="DefaultParagraphFont"/>
-    <w:link w:val="Heading1"/>
+  <w:style w:type="character" w:customStyle="1" w:styleId="10">
+    <w:name w:val="Заголовок 1 Знак"/>
+    <w:basedOn w:val="a0"/>
+    <w:link w:val="1"/>
     <w:uiPriority w:val="9"/>
     <w:rsid w:val="004644EB"/>
     <w:rPr>
@@ -3005,9 +2782,9 @@
       <w:lang w:val="en-US"/>
     </w:rPr>
   </w:style>
-  <w:style w:type="paragraph" w:styleId="ListParagraph">
+  <w:style w:type="paragraph" w:styleId="a3">
     <w:name w:val="List Paragraph"/>
-    <w:basedOn w:val="Normal"/>
+    <w:basedOn w:val="a"/>
     <w:uiPriority w:val="34"/>
     <w:qFormat/>
     <w:rsid w:val="0015768B"/>

</xml_diff>